<commit_message>
00:39 Unit 22 (KKH)
</commit_message>
<xml_diff>
--- a/KKH/20190527/Word.docx
+++ b/KKH/20190527/Word.docx
@@ -58,16 +58,6 @@
         <w:tab/>
         <w:tab/>
         <w:tab/>
-      </w:r>
-      <w:r>
-        <w:rPr>
-          <w:rFonts w:ascii="맑은 고딕" w:hAnsi="맑은 고딕" w:cs="맑은 고딕" w:eastAsia="맑은 고딕"/>
-          <w:color w:val="auto"/>
-          <w:spacing w:val="0"/>
-          <w:position w:val="0"/>
-          <w:sz w:val="20"/>
-          <w:shd w:fill="auto" w:val="clear"/>
-        </w:rPr>
         <w:t xml:space="preserve">옷깃</w:t>
       </w:r>
     </w:p>
@@ -99,16 +89,6 @@
         <w:tab/>
         <w:tab/>
         <w:tab/>
-      </w:r>
-      <w:r>
-        <w:rPr>
-          <w:rFonts w:ascii="맑은 고딕" w:hAnsi="맑은 고딕" w:cs="맑은 고딕" w:eastAsia="맑은 고딕"/>
-          <w:color w:val="auto"/>
-          <w:spacing w:val="0"/>
-          <w:position w:val="0"/>
-          <w:sz w:val="20"/>
-          <w:shd w:fill="auto" w:val="clear"/>
-        </w:rPr>
         <w:t xml:space="preserve">얼룩이 묻은</w:t>
       </w:r>
     </w:p>
@@ -139,16 +119,6 @@
         <w:tab/>
         <w:tab/>
         <w:tab/>
-      </w:r>
-      <w:r>
-        <w:rPr>
-          <w:rFonts w:ascii="맑은 고딕" w:hAnsi="맑은 고딕" w:cs="맑은 고딕" w:eastAsia="맑은 고딕"/>
-          <w:color w:val="auto"/>
-          <w:spacing w:val="0"/>
-          <w:position w:val="0"/>
-          <w:sz w:val="20"/>
-          <w:shd w:fill="auto" w:val="clear"/>
-        </w:rPr>
         <w:t xml:space="preserve">환불하다.</w:t>
       </w:r>
     </w:p>
@@ -181,6 +151,312 @@
         <w:tab/>
         <w:tab/>
         <w:t xml:space="preserve">소맷동, (~를 손바닥으로 살짝)치다.</w:t>
+      </w:r>
+    </w:p>
+    <w:p>
+      <w:pPr>
+        <w:spacing w:before="0" w:after="200" w:line="276"/>
+        <w:ind w:right="0" w:left="0" w:firstLine="0"/>
+        <w:jc w:val="left"/>
+        <w:rPr>
+          <w:rFonts w:ascii="맑은 고딕" w:hAnsi="맑은 고딕" w:cs="맑은 고딕" w:eastAsia="맑은 고딕"/>
+          <w:color w:val="auto"/>
+          <w:spacing w:val="0"/>
+          <w:position w:val="0"/>
+          <w:sz w:val="20"/>
+          <w:shd w:fill="auto" w:val="clear"/>
+        </w:rPr>
+      </w:pPr>
+      <w:r>
+        <w:rPr>
+          <w:rFonts w:ascii="맑은 고딕" w:hAnsi="맑은 고딕" w:cs="맑은 고딕" w:eastAsia="맑은 고딕"/>
+          <w:color w:val="auto"/>
+          <w:spacing w:val="0"/>
+          <w:position w:val="0"/>
+          <w:sz w:val="20"/>
+          <w:shd w:fill="auto" w:val="clear"/>
+        </w:rPr>
+        <w:t xml:space="preserve">lapse</w:t>
+        <w:tab/>
+        <w:tab/>
+        <w:tab/>
+        <w:tab/>
+      </w:r>
+      <w:r>
+        <w:rPr>
+          <w:rFonts w:ascii="맑은 고딕" w:hAnsi="맑은 고딕" w:cs="맑은 고딕" w:eastAsia="맑은 고딕"/>
+          <w:color w:val="auto"/>
+          <w:spacing w:val="0"/>
+          <w:position w:val="0"/>
+          <w:sz w:val="20"/>
+          <w:shd w:fill="auto" w:val="clear"/>
+        </w:rPr>
+        <w:t xml:space="preserve">실수, 경과, 일탈, 소멸되다.</w:t>
+      </w:r>
+    </w:p>
+    <w:p>
+      <w:pPr>
+        <w:spacing w:before="0" w:after="200" w:line="276"/>
+        <w:ind w:right="0" w:left="0" w:firstLine="0"/>
+        <w:jc w:val="left"/>
+        <w:rPr>
+          <w:rFonts w:ascii="맑은 고딕" w:hAnsi="맑은 고딕" w:cs="맑은 고딕" w:eastAsia="맑은 고딕"/>
+          <w:color w:val="auto"/>
+          <w:spacing w:val="0"/>
+          <w:position w:val="0"/>
+          <w:sz w:val="20"/>
+          <w:shd w:fill="auto" w:val="clear"/>
+        </w:rPr>
+      </w:pPr>
+      <w:r>
+        <w:rPr>
+          <w:rFonts w:ascii="맑은 고딕" w:hAnsi="맑은 고딕" w:cs="맑은 고딕" w:eastAsia="맑은 고딕"/>
+          <w:color w:val="auto"/>
+          <w:spacing w:val="0"/>
+          <w:position w:val="0"/>
+          <w:sz w:val="20"/>
+          <w:shd w:fill="auto" w:val="clear"/>
+        </w:rPr>
+        <w:t xml:space="preserve">convey</w:t>
+        <w:tab/>
+        <w:tab/>
+        <w:tab/>
+        <w:tab/>
+        <w:t xml:space="preserve">(생각, 감정 등)전달하다. 실어 나르다.</w:t>
+      </w:r>
+    </w:p>
+    <w:p>
+      <w:pPr>
+        <w:spacing w:before="0" w:after="200" w:line="276"/>
+        <w:ind w:right="0" w:left="0" w:firstLine="0"/>
+        <w:jc w:val="left"/>
+        <w:rPr>
+          <w:rFonts w:ascii="맑은 고딕" w:hAnsi="맑은 고딕" w:cs="맑은 고딕" w:eastAsia="맑은 고딕"/>
+          <w:color w:val="auto"/>
+          <w:spacing w:val="0"/>
+          <w:position w:val="0"/>
+          <w:sz w:val="20"/>
+          <w:shd w:fill="auto" w:val="clear"/>
+        </w:rPr>
+      </w:pPr>
+      <w:r>
+        <w:rPr>
+          <w:rFonts w:ascii="맑은 고딕" w:hAnsi="맑은 고딕" w:cs="맑은 고딕" w:eastAsia="맑은 고딕"/>
+          <w:color w:val="auto"/>
+          <w:spacing w:val="0"/>
+          <w:position w:val="0"/>
+          <w:sz w:val="20"/>
+          <w:shd w:fill="auto" w:val="clear"/>
+        </w:rPr>
+        <w:t xml:space="preserve">through</w:t>
+        <w:tab/>
+        <w:tab/>
+        <w:tab/>
+        <w:t xml:space="preserve">~</w:t>
+      </w:r>
+      <w:r>
+        <w:rPr>
+          <w:rFonts w:ascii="맑은 고딕" w:hAnsi="맑은 고딕" w:cs="맑은 고딕" w:eastAsia="맑은 고딕"/>
+          <w:color w:val="auto"/>
+          <w:spacing w:val="0"/>
+          <w:position w:val="0"/>
+          <w:sz w:val="20"/>
+          <w:shd w:fill="auto" w:val="clear"/>
+        </w:rPr>
+        <w:t xml:space="preserve">을 통해, ~을 사이에 두고 보다, 듣다 등</w:t>
+      </w:r>
+    </w:p>
+    <w:p>
+      <w:pPr>
+        <w:spacing w:before="0" w:after="200" w:line="276"/>
+        <w:ind w:right="0" w:left="0" w:firstLine="0"/>
+        <w:jc w:val="left"/>
+        <w:rPr>
+          <w:rFonts w:ascii="맑은 고딕" w:hAnsi="맑은 고딕" w:cs="맑은 고딕" w:eastAsia="맑은 고딕"/>
+          <w:color w:val="auto"/>
+          <w:spacing w:val="0"/>
+          <w:position w:val="0"/>
+          <w:sz w:val="20"/>
+          <w:shd w:fill="auto" w:val="clear"/>
+        </w:rPr>
+      </w:pPr>
+      <w:r>
+        <w:rPr>
+          <w:rFonts w:ascii="맑은 고딕" w:hAnsi="맑은 고딕" w:cs="맑은 고딕" w:eastAsia="맑은 고딕"/>
+          <w:color w:val="auto"/>
+          <w:spacing w:val="0"/>
+          <w:position w:val="0"/>
+          <w:sz w:val="20"/>
+          <w:shd w:fill="auto" w:val="clear"/>
+        </w:rPr>
+        <w:t xml:space="preserve">effective</w:t>
+        <w:tab/>
+        <w:tab/>
+        <w:tab/>
+      </w:r>
+      <w:r>
+        <w:rPr>
+          <w:rFonts w:ascii="맑은 고딕" w:hAnsi="맑은 고딕" w:cs="맑은 고딕" w:eastAsia="맑은 고딕"/>
+          <w:color w:val="auto"/>
+          <w:spacing w:val="0"/>
+          <w:position w:val="0"/>
+          <w:sz w:val="20"/>
+          <w:shd w:fill="auto" w:val="clear"/>
+        </w:rPr>
+        <w:t xml:space="preserve">효과적인, 실질적인</w:t>
+      </w:r>
+    </w:p>
+    <w:p>
+      <w:pPr>
+        <w:spacing w:before="0" w:after="200" w:line="276"/>
+        <w:ind w:right="0" w:left="0" w:firstLine="0"/>
+        <w:jc w:val="left"/>
+        <w:rPr>
+          <w:rFonts w:ascii="맑은 고딕" w:hAnsi="맑은 고딕" w:cs="맑은 고딕" w:eastAsia="맑은 고딕"/>
+          <w:color w:val="auto"/>
+          <w:spacing w:val="0"/>
+          <w:position w:val="0"/>
+          <w:sz w:val="20"/>
+          <w:shd w:fill="auto" w:val="clear"/>
+        </w:rPr>
+      </w:pPr>
+      <w:r>
+        <w:rPr>
+          <w:rFonts w:ascii="맑은 고딕" w:hAnsi="맑은 고딕" w:cs="맑은 고딕" w:eastAsia="맑은 고딕"/>
+          <w:color w:val="auto"/>
+          <w:spacing w:val="0"/>
+          <w:position w:val="0"/>
+          <w:sz w:val="20"/>
+          <w:shd w:fill="auto" w:val="clear"/>
+        </w:rPr>
+        <w:t xml:space="preserve">indicate</w:t>
+        <w:tab/>
+        <w:tab/>
+        <w:tab/>
+        <w:tab/>
+      </w:r>
+      <w:r>
+        <w:rPr>
+          <w:rFonts w:ascii="맑은 고딕" w:hAnsi="맑은 고딕" w:cs="맑은 고딕" w:eastAsia="맑은 고딕"/>
+          <w:color w:val="auto"/>
+          <w:spacing w:val="0"/>
+          <w:position w:val="0"/>
+          <w:sz w:val="20"/>
+          <w:shd w:fill="auto" w:val="clear"/>
+        </w:rPr>
+        <w:t xml:space="preserve">나타내다. 내비치다.</w:t>
+      </w:r>
+    </w:p>
+    <w:p>
+      <w:pPr>
+        <w:spacing w:before="0" w:after="200" w:line="276"/>
+        <w:ind w:right="0" w:left="0" w:firstLine="0"/>
+        <w:jc w:val="left"/>
+        <w:rPr>
+          <w:rFonts w:ascii="맑은 고딕" w:hAnsi="맑은 고딕" w:cs="맑은 고딕" w:eastAsia="맑은 고딕"/>
+          <w:color w:val="auto"/>
+          <w:spacing w:val="0"/>
+          <w:position w:val="0"/>
+          <w:sz w:val="20"/>
+          <w:shd w:fill="auto" w:val="clear"/>
+        </w:rPr>
+      </w:pPr>
+      <w:r>
+        <w:rPr>
+          <w:rFonts w:ascii="맑은 고딕" w:hAnsi="맑은 고딕" w:cs="맑은 고딕" w:eastAsia="맑은 고딕"/>
+          <w:color w:val="auto"/>
+          <w:spacing w:val="0"/>
+          <w:position w:val="0"/>
+          <w:sz w:val="20"/>
+          <w:shd w:fill="auto" w:val="clear"/>
+        </w:rPr>
+        <w:t xml:space="preserve">progress</w:t>
+        <w:tab/>
+        <w:tab/>
+        <w:tab/>
+      </w:r>
+      <w:r>
+        <w:rPr>
+          <w:rFonts w:ascii="맑은 고딕" w:hAnsi="맑은 고딕" w:cs="맑은 고딕" w:eastAsia="맑은 고딕"/>
+          <w:color w:val="auto"/>
+          <w:spacing w:val="0"/>
+          <w:position w:val="0"/>
+          <w:sz w:val="20"/>
+          <w:shd w:fill="auto" w:val="clear"/>
+        </w:rPr>
+        <w:t xml:space="preserve">진보, 진전, 진척, 감</w:t>
+      </w:r>
+    </w:p>
+    <w:p>
+      <w:pPr>
+        <w:spacing w:before="0" w:after="200" w:line="276"/>
+        <w:ind w:right="0" w:left="0" w:firstLine="0"/>
+        <w:jc w:val="left"/>
+        <w:rPr>
+          <w:rFonts w:ascii="맑은 고딕" w:hAnsi="맑은 고딕" w:cs="맑은 고딕" w:eastAsia="맑은 고딕"/>
+          <w:color w:val="auto"/>
+          <w:spacing w:val="0"/>
+          <w:position w:val="0"/>
+          <w:sz w:val="20"/>
+          <w:shd w:fill="auto" w:val="clear"/>
+        </w:rPr>
+      </w:pPr>
+      <w:r>
+        <w:rPr>
+          <w:rFonts w:ascii="맑은 고딕" w:hAnsi="맑은 고딕" w:cs="맑은 고딕" w:eastAsia="맑은 고딕"/>
+          <w:color w:val="auto"/>
+          <w:spacing w:val="0"/>
+          <w:position w:val="0"/>
+          <w:sz w:val="20"/>
+          <w:shd w:fill="auto" w:val="clear"/>
+        </w:rPr>
+        <w:t xml:space="preserve">doubt</w:t>
+        <w:tab/>
+        <w:tab/>
+        <w:tab/>
+        <w:tab/>
+        <w:t xml:space="preserve">의심, 의혹, 의문, 의문을 갖다.</w:t>
+      </w:r>
+    </w:p>
+    <w:p>
+      <w:pPr>
+        <w:spacing w:before="0" w:after="200" w:line="276"/>
+        <w:ind w:right="0" w:left="0" w:firstLine="0"/>
+        <w:jc w:val="left"/>
+        <w:rPr>
+          <w:rFonts w:ascii="맑은 고딕" w:hAnsi="맑은 고딕" w:cs="맑은 고딕" w:eastAsia="맑은 고딕"/>
+          <w:color w:val="auto"/>
+          <w:spacing w:val="0"/>
+          <w:position w:val="0"/>
+          <w:sz w:val="20"/>
+          <w:shd w:fill="auto" w:val="clear"/>
+        </w:rPr>
+      </w:pPr>
+      <w:r>
+        <w:rPr>
+          <w:rFonts w:ascii="맑은 고딕" w:hAnsi="맑은 고딕" w:cs="맑은 고딕" w:eastAsia="맑은 고딕"/>
+          <w:color w:val="auto"/>
+          <w:spacing w:val="0"/>
+          <w:position w:val="0"/>
+          <w:sz w:val="20"/>
+          <w:shd w:fill="auto" w:val="clear"/>
+        </w:rPr>
+        <w:t xml:space="preserve">phrase</w:t>
+        <w:tab/>
+        <w:tab/>
+        <w:tab/>
+        <w:tab/>
+      </w:r>
+      <w:r>
+        <w:rPr>
+          <w:rFonts w:ascii="맑은 고딕" w:hAnsi="맑은 고딕" w:cs="맑은 고딕" w:eastAsia="맑은 고딕"/>
+          <w:color w:val="auto"/>
+          <w:spacing w:val="0"/>
+          <w:position w:val="0"/>
+          <w:sz w:val="20"/>
+          <w:shd w:fill="auto" w:val="clear"/>
+        </w:rPr>
+        <w:t xml:space="preserve">문구, 구절, 관용구</w:t>
       </w:r>
     </w:p>
     <w:p>

</xml_diff>